<commit_message>
added more Phys and 144 project stuff
</commit_message>
<xml_diff>
--- a/PHYS 2A/Exams/Exam 2/Spring2019_PHYS2A_Test1_B.docx
+++ b/PHYS 2A/Exams/Exam 2/Spring2019_PHYS2A_Test1_B.docx
@@ -1007,6 +1007,80 @@
         <w:contextualSpacing w:val="0"/>
       </w:pPr>
       <w:r>
+        <w:rPr>
+          <w:noProof/>
+        </w:rPr>
+        <mc:AlternateContent>
+          <mc:Choice Requires="wps">
+            <w:drawing>
+              <wp:anchor distT="0" distB="0" distL="114300" distR="114300" simplePos="0" relativeHeight="251688960" behindDoc="0" locked="0" layoutInCell="1" allowOverlap="1" wp14:anchorId="672C3881" wp14:editId="35FB28D7">
+                <wp:simplePos x="0" y="0"/>
+                <wp:positionH relativeFrom="column">
+                  <wp:posOffset>186856</wp:posOffset>
+                </wp:positionH>
+                <wp:positionV relativeFrom="paragraph">
+                  <wp:posOffset>172886</wp:posOffset>
+                </wp:positionV>
+                <wp:extent cx="2464904" cy="198782"/>
+                <wp:effectExtent l="0" t="0" r="12065" b="10795"/>
+                <wp:wrapNone/>
+                <wp:docPr id="1" name="Rectangle 1"/>
+                <wp:cNvGraphicFramePr/>
+                <a:graphic xmlns:a="http://schemas.openxmlformats.org/drawingml/2006/main">
+                  <a:graphicData uri="http://schemas.microsoft.com/office/word/2010/wordprocessingShape">
+                    <wps:wsp>
+                      <wps:cNvSpPr/>
+                      <wps:spPr>
+                        <a:xfrm>
+                          <a:off x="0" y="0"/>
+                          <a:ext cx="2464904" cy="198782"/>
+                        </a:xfrm>
+                        <a:prstGeom prst="rect">
+                          <a:avLst/>
+                        </a:prstGeom>
+                        <a:noFill/>
+                        <a:ln>
+                          <a:solidFill>
+                            <a:srgbClr val="FF0000"/>
+                          </a:solidFill>
+                        </a:ln>
+                      </wps:spPr>
+                      <wps:style>
+                        <a:lnRef idx="2">
+                          <a:schemeClr val="accent1">
+                            <a:shade val="50000"/>
+                          </a:schemeClr>
+                        </a:lnRef>
+                        <a:fillRef idx="1">
+                          <a:schemeClr val="accent1"/>
+                        </a:fillRef>
+                        <a:effectRef idx="0">
+                          <a:schemeClr val="accent1"/>
+                        </a:effectRef>
+                        <a:fontRef idx="minor">
+                          <a:schemeClr val="lt1"/>
+                        </a:fontRef>
+                      </wps:style>
+                      <wps:bodyPr rot="0" spcFirstLastPara="0" vertOverflow="overflow" horzOverflow="overflow" vert="horz" wrap="square" lIns="91440" tIns="45720" rIns="91440" bIns="45720" numCol="1" spcCol="0" rtlCol="0" fromWordArt="0" anchor="ctr" anchorCtr="0" forceAA="0" compatLnSpc="1">
+                        <a:prstTxWarp prst="textNoShape">
+                          <a:avLst/>
+                        </a:prstTxWarp>
+                        <a:noAutofit/>
+                      </wps:bodyPr>
+                    </wps:wsp>
+                  </a:graphicData>
+                </a:graphic>
+              </wp:anchor>
+            </w:drawing>
+          </mc:Choice>
+          <mc:Fallback>
+            <w:pict>
+              <v:rect w14:anchorId="7B7569A6" id="Rectangle 1" o:spid="_x0000_s1026" style="position:absolute;margin-left:14.7pt;margin-top:13.6pt;width:194.1pt;height:15.65pt;z-index:251688960;visibility:visible;mso-wrap-style:square;mso-wrap-distance-left:9pt;mso-wrap-distance-top:0;mso-wrap-distance-right:9pt;mso-wrap-distance-bottom:0;mso-position-horizontal:absolute;mso-position-horizontal-relative:text;mso-position-vertical:absolute;mso-position-vertical-relative:text;v-text-anchor:middle" o:gfxdata="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" filled="f" strokecolor="red" strokeweight="2pt"/>
+            </w:pict>
+          </mc:Fallback>
+        </mc:AlternateContent>
+      </w:r>
+      <w:r>
         <w:t>Find the least-action of the system</w:t>
       </w:r>
     </w:p>
@@ -1044,6 +1118,86 @@
         <w:rPr>
           <w:noProof/>
         </w:rPr>
+        <mc:AlternateContent>
+          <mc:Choice Requires="wps">
+            <w:drawing>
+              <wp:anchor distT="0" distB="0" distL="114300" distR="114300" simplePos="0" relativeHeight="251689984" behindDoc="0" locked="0" layoutInCell="1" allowOverlap="1" wp14:anchorId="3308CEE7" wp14:editId="6BF82ACF">
+                <wp:simplePos x="0" y="0"/>
+                <wp:positionH relativeFrom="column">
+                  <wp:posOffset>186856</wp:posOffset>
+                </wp:positionH>
+                <wp:positionV relativeFrom="paragraph">
+                  <wp:posOffset>226227</wp:posOffset>
+                </wp:positionV>
+                <wp:extent cx="3220085" cy="198202"/>
+                <wp:effectExtent l="0" t="0" r="18415" b="11430"/>
+                <wp:wrapNone/>
+                <wp:docPr id="3" name="Rectangle 3"/>
+                <wp:cNvGraphicFramePr/>
+                <a:graphic xmlns:a="http://schemas.openxmlformats.org/drawingml/2006/main">
+                  <a:graphicData uri="http://schemas.microsoft.com/office/word/2010/wordprocessingShape">
+                    <wps:wsp>
+                      <wps:cNvSpPr/>
+                      <wps:spPr>
+                        <a:xfrm>
+                          <a:off x="0" y="0"/>
+                          <a:ext cx="3220085" cy="198202"/>
+                        </a:xfrm>
+                        <a:prstGeom prst="rect">
+                          <a:avLst/>
+                        </a:prstGeom>
+                        <a:noFill/>
+                        <a:ln>
+                          <a:solidFill>
+                            <a:srgbClr val="FF0000"/>
+                          </a:solidFill>
+                        </a:ln>
+                      </wps:spPr>
+                      <wps:style>
+                        <a:lnRef idx="2">
+                          <a:schemeClr val="accent1">
+                            <a:shade val="50000"/>
+                          </a:schemeClr>
+                        </a:lnRef>
+                        <a:fillRef idx="1">
+                          <a:schemeClr val="accent1"/>
+                        </a:fillRef>
+                        <a:effectRef idx="0">
+                          <a:schemeClr val="accent1"/>
+                        </a:effectRef>
+                        <a:fontRef idx="minor">
+                          <a:schemeClr val="lt1"/>
+                        </a:fontRef>
+                      </wps:style>
+                      <wps:bodyPr rot="0" spcFirstLastPara="0" vertOverflow="overflow" horzOverflow="overflow" vert="horz" wrap="square" lIns="91440" tIns="45720" rIns="91440" bIns="45720" numCol="1" spcCol="0" rtlCol="0" fromWordArt="0" anchor="ctr" anchorCtr="0" forceAA="0" compatLnSpc="1">
+                        <a:prstTxWarp prst="textNoShape">
+                          <a:avLst/>
+                        </a:prstTxWarp>
+                        <a:noAutofit/>
+                      </wps:bodyPr>
+                    </wps:wsp>
+                  </a:graphicData>
+                </a:graphic>
+                <wp14:sizeRelH relativeFrom="margin">
+                  <wp14:pctWidth>0</wp14:pctWidth>
+                </wp14:sizeRelH>
+                <wp14:sizeRelV relativeFrom="margin">
+                  <wp14:pctHeight>0</wp14:pctHeight>
+                </wp14:sizeRelV>
+              </wp:anchor>
+            </w:drawing>
+          </mc:Choice>
+          <mc:Fallback>
+            <w:pict>
+              <v:rect w14:anchorId="409129E0" id="Rectangle 3" o:spid="_x0000_s1026" style="position:absolute;margin-left:14.7pt;margin-top:17.8pt;width:253.55pt;height:15.6pt;z-index:251689984;visibility:visible;mso-wrap-style:square;mso-width-percent:0;mso-height-percent:0;mso-wrap-distance-left:9pt;mso-wrap-distance-top:0;mso-wrap-distance-right:9pt;mso-wrap-distance-bottom:0;mso-position-horizontal:absolute;mso-position-horizontal-relative:text;mso-position-vertical:absolute;mso-position-vertical-relative:text;mso-width-percent:0;mso-height-percent:0;mso-width-relative:margin;mso-height-relative:margin;v-text-anchor:middle" o:gfxdata="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" filled="f" strokecolor="red" strokeweight="2pt"/>
+            </w:pict>
+          </mc:Fallback>
+        </mc:AlternateContent>
+      </w:r>
+      <w:r>
+        <w:rPr>
+          <w:noProof/>
+        </w:rPr>
         <w:t xml:space="preserve">I throw a ball upwards. Which of the following is a true statement?   </w:t>
       </w:r>
     </w:p>
@@ -1134,150 +1288,230 @@
       <w:r>
         <w:t>An elevator descends at a constant velocity. Which of the following is true?</w:t>
       </w:r>
-    </w:p>
-    <w:p>
-      <w:pPr>
-        <w:pStyle w:val="ListNumber"/>
-        <w:numPr>
-          <w:ilvl w:val="0"/>
-          <w:numId w:val="8"/>
-        </w:numPr>
-        <w:spacing w:after="0"/>
-      </w:pPr>
-      <w:r>
-        <w:t xml:space="preserve">The total energy of the elevator is conserved because </w:t>
-      </w:r>
-      <w:r>
-        <w:rPr>
-          <w:u w:val="single"/>
-        </w:rPr>
-        <w:t>no net external force</w:t>
-      </w:r>
-      <w:r>
-        <w:t xml:space="preserve"> acts on the elevator.</w:t>
-      </w:r>
-    </w:p>
-    <w:p>
-      <w:pPr>
-        <w:pStyle w:val="ListNumber"/>
-        <w:numPr>
-          <w:ilvl w:val="0"/>
-          <w:numId w:val="8"/>
-        </w:numPr>
-        <w:spacing w:after="0"/>
-      </w:pPr>
-      <w:r>
-        <w:t>The total energy of the elevator is conserved because</w:t>
-      </w:r>
-      <w:r>
-        <w:t xml:space="preserve"> the</w:t>
-      </w:r>
-      <w:r>
-        <w:t xml:space="preserve"> </w:t>
-      </w:r>
-      <w:r>
-        <w:rPr>
-          <w:u w:val="single"/>
-        </w:rPr>
-        <w:t>energy</w:t>
-      </w:r>
-      <w:r>
-        <w:rPr>
-          <w:u w:val="single"/>
-        </w:rPr>
-        <w:t xml:space="preserve"> of any system</w:t>
-      </w:r>
-      <w:r>
-        <w:rPr>
-          <w:u w:val="single"/>
-        </w:rPr>
-        <w:t xml:space="preserve"> is always conserved</w:t>
-      </w:r>
-      <w:r>
-        <w:t xml:space="preserve">. </w:t>
-      </w:r>
-    </w:p>
-    <w:p>
-      <w:pPr>
-        <w:pStyle w:val="ListNumber"/>
-        <w:numPr>
-          <w:ilvl w:val="0"/>
-          <w:numId w:val="8"/>
-        </w:numPr>
-        <w:spacing w:after="0"/>
-      </w:pPr>
-      <w:r>
-        <w:t xml:space="preserve">The total energy of the elevator is </w:t>
-      </w:r>
-      <w:r>
-        <w:rPr>
-          <w:u w:val="single"/>
-        </w:rPr>
-        <w:t>not</w:t>
-      </w:r>
-      <w:r>
-        <w:t xml:space="preserve"> conserved because a </w:t>
-      </w:r>
-      <w:r>
-        <w:rPr>
-          <w:u w:val="single"/>
-        </w:rPr>
-        <w:t>net external force</w:t>
-      </w:r>
-      <w:r>
-        <w:t xml:space="preserve"> acts on the elevator.</w:t>
-      </w:r>
-    </w:p>
-    <w:p>
-      <w:pPr>
-        <w:pStyle w:val="ListNumber"/>
-        <w:numPr>
-          <w:ilvl w:val="0"/>
-          <w:numId w:val="8"/>
-        </w:numPr>
-      </w:pPr>
-      <w:r>
-        <w:t xml:space="preserve">The </w:t>
-      </w:r>
-      <w:r>
-        <w:t xml:space="preserve">total energy of the elevator is </w:t>
-      </w:r>
-      <w:r>
-        <w:rPr>
-          <w:u w:val="single"/>
-        </w:rPr>
-        <w:t>not</w:t>
-      </w:r>
-      <w:r>
-        <w:t xml:space="preserve"> conserved because a </w:t>
-      </w:r>
-      <w:r>
-        <w:rPr>
-          <w:u w:val="single"/>
-        </w:rPr>
-        <w:t>non-conservative</w:t>
-      </w:r>
-      <w:r>
-        <w:t xml:space="preserve"> force does work on </w:t>
-      </w:r>
-      <w:r>
-        <w:t>it</w:t>
-      </w:r>
-      <w:r>
-        <w:t>.</w:t>
-      </w:r>
-    </w:p>
-    <w:p>
-      <w:pPr>
-        <w:pStyle w:val="ListNumber"/>
-        <w:numPr>
-          <w:ilvl w:val="0"/>
-          <w:numId w:val="0"/>
-        </w:numPr>
-        <w:ind w:left="630" w:hanging="360"/>
-      </w:pPr>
       <w:bookmarkStart w:id="0" w:name="_GoBack"/>
       <w:bookmarkEnd w:id="0"/>
+    </w:p>
+    <w:p>
+      <w:pPr>
+        <w:pStyle w:val="ListNumber"/>
+        <w:numPr>
+          <w:ilvl w:val="0"/>
+          <w:numId w:val="8"/>
+        </w:numPr>
+        <w:spacing w:after="0"/>
+      </w:pPr>
+      <w:r>
+        <w:t xml:space="preserve">The total energy of the elevator is conserved because </w:t>
+      </w:r>
+      <w:r>
+        <w:rPr>
+          <w:u w:val="single"/>
+        </w:rPr>
+        <w:t>no net external force</w:t>
+      </w:r>
+      <w:r>
+        <w:t xml:space="preserve"> acts on the elevator.</w:t>
+      </w:r>
+    </w:p>
+    <w:p>
+      <w:pPr>
+        <w:pStyle w:val="ListNumber"/>
+        <w:numPr>
+          <w:ilvl w:val="0"/>
+          <w:numId w:val="8"/>
+        </w:numPr>
+        <w:spacing w:after="0"/>
+      </w:pPr>
+      <w:r>
+        <w:rPr>
+          <w:noProof/>
+        </w:rPr>
+        <mc:AlternateContent>
+          <mc:Choice Requires="wps">
+            <w:drawing>
+              <wp:anchor distT="0" distB="0" distL="114300" distR="114300" simplePos="0" relativeHeight="251692032" behindDoc="0" locked="0" layoutInCell="1" allowOverlap="1" wp14:anchorId="1DAA8225" wp14:editId="756475D9">
+                <wp:simplePos x="0" y="0"/>
+                <wp:positionH relativeFrom="column">
+                  <wp:posOffset>178904</wp:posOffset>
+                </wp:positionH>
+                <wp:positionV relativeFrom="paragraph">
+                  <wp:posOffset>169904</wp:posOffset>
+                </wp:positionV>
+                <wp:extent cx="6273579" cy="198202"/>
+                <wp:effectExtent l="0" t="0" r="13335" b="11430"/>
+                <wp:wrapNone/>
+                <wp:docPr id="6" name="Rectangle 6"/>
+                <wp:cNvGraphicFramePr/>
+                <a:graphic xmlns:a="http://schemas.openxmlformats.org/drawingml/2006/main">
+                  <a:graphicData uri="http://schemas.microsoft.com/office/word/2010/wordprocessingShape">
+                    <wps:wsp>
+                      <wps:cNvSpPr/>
+                      <wps:spPr>
+                        <a:xfrm>
+                          <a:off x="0" y="0"/>
+                          <a:ext cx="6273579" cy="198202"/>
+                        </a:xfrm>
+                        <a:prstGeom prst="rect">
+                          <a:avLst/>
+                        </a:prstGeom>
+                        <a:noFill/>
+                        <a:ln>
+                          <a:solidFill>
+                            <a:srgbClr val="FF0000"/>
+                          </a:solidFill>
+                        </a:ln>
+                      </wps:spPr>
+                      <wps:style>
+                        <a:lnRef idx="2">
+                          <a:schemeClr val="accent1">
+                            <a:shade val="50000"/>
+                          </a:schemeClr>
+                        </a:lnRef>
+                        <a:fillRef idx="1">
+                          <a:schemeClr val="accent1"/>
+                        </a:fillRef>
+                        <a:effectRef idx="0">
+                          <a:schemeClr val="accent1"/>
+                        </a:effectRef>
+                        <a:fontRef idx="minor">
+                          <a:schemeClr val="lt1"/>
+                        </a:fontRef>
+                      </wps:style>
+                      <wps:bodyPr rot="0" spcFirstLastPara="0" vertOverflow="overflow" horzOverflow="overflow" vert="horz" wrap="square" lIns="91440" tIns="45720" rIns="91440" bIns="45720" numCol="1" spcCol="0" rtlCol="0" fromWordArt="0" anchor="ctr" anchorCtr="0" forceAA="0" compatLnSpc="1">
+                        <a:prstTxWarp prst="textNoShape">
+                          <a:avLst/>
+                        </a:prstTxWarp>
+                        <a:noAutofit/>
+                      </wps:bodyPr>
+                    </wps:wsp>
+                  </a:graphicData>
+                </a:graphic>
+                <wp14:sizeRelH relativeFrom="margin">
+                  <wp14:pctWidth>0</wp14:pctWidth>
+                </wp14:sizeRelH>
+                <wp14:sizeRelV relativeFrom="margin">
+                  <wp14:pctHeight>0</wp14:pctHeight>
+                </wp14:sizeRelV>
+              </wp:anchor>
+            </w:drawing>
+          </mc:Choice>
+          <mc:Fallback>
+            <w:pict>
+              <v:rect w14:anchorId="0DCA7F8B" id="Rectangle 6" o:spid="_x0000_s1026" style="position:absolute;margin-left:14.1pt;margin-top:13.4pt;width:494pt;height:15.6pt;z-index:251692032;visibility:visible;mso-wrap-style:square;mso-width-percent:0;mso-height-percent:0;mso-wrap-distance-left:9pt;mso-wrap-distance-top:0;mso-wrap-distance-right:9pt;mso-wrap-distance-bottom:0;mso-position-horizontal:absolute;mso-position-horizontal-relative:text;mso-position-vertical:absolute;mso-position-vertical-relative:text;mso-width-percent:0;mso-height-percent:0;mso-width-relative:margin;mso-height-relative:margin;v-text-anchor:middle" o:gfxdata="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" filled="f" strokecolor="red" strokeweight="2pt"/>
+            </w:pict>
+          </mc:Fallback>
+        </mc:AlternateContent>
+      </w:r>
+      <w:r>
+        <w:t>The total energy of the elevator is conserved because</w:t>
+      </w:r>
+      <w:r>
+        <w:t xml:space="preserve"> the</w:t>
+      </w:r>
+      <w:r>
+        <w:t xml:space="preserve"> </w:t>
+      </w:r>
+      <w:r>
+        <w:rPr>
+          <w:u w:val="single"/>
+        </w:rPr>
+        <w:t>energy</w:t>
+      </w:r>
+      <w:r>
+        <w:rPr>
+          <w:u w:val="single"/>
+        </w:rPr>
+        <w:t xml:space="preserve"> of any system</w:t>
+      </w:r>
+      <w:r>
+        <w:rPr>
+          <w:u w:val="single"/>
+        </w:rPr>
+        <w:t xml:space="preserve"> is always conserved</w:t>
+      </w:r>
+      <w:r>
+        <w:t xml:space="preserve">. </w:t>
+      </w:r>
+    </w:p>
+    <w:p>
+      <w:pPr>
+        <w:pStyle w:val="ListNumber"/>
+        <w:numPr>
+          <w:ilvl w:val="0"/>
+          <w:numId w:val="8"/>
+        </w:numPr>
+        <w:spacing w:after="0"/>
+      </w:pPr>
+      <w:r>
+        <w:t xml:space="preserve">The total energy of the elevator is </w:t>
+      </w:r>
+      <w:r>
+        <w:rPr>
+          <w:u w:val="single"/>
+        </w:rPr>
+        <w:t>not</w:t>
+      </w:r>
+      <w:r>
+        <w:t xml:space="preserve"> conserved because a </w:t>
+      </w:r>
+      <w:r>
+        <w:rPr>
+          <w:u w:val="single"/>
+        </w:rPr>
+        <w:t>net external force</w:t>
+      </w:r>
+      <w:r>
+        <w:t xml:space="preserve"> acts on the elevator.</w:t>
+      </w:r>
+    </w:p>
+    <w:p>
+      <w:pPr>
+        <w:pStyle w:val="ListNumber"/>
+        <w:numPr>
+          <w:ilvl w:val="0"/>
+          <w:numId w:val="8"/>
+        </w:numPr>
+      </w:pPr>
+      <w:r>
+        <w:t xml:space="preserve">The </w:t>
+      </w:r>
+      <w:r>
+        <w:t xml:space="preserve">total energy of the elevator is </w:t>
+      </w:r>
+      <w:r>
+        <w:rPr>
+          <w:u w:val="single"/>
+        </w:rPr>
+        <w:t>not</w:t>
+      </w:r>
+      <w:r>
+        <w:t xml:space="preserve"> conserved because a </w:t>
+      </w:r>
+      <w:r>
+        <w:rPr>
+          <w:u w:val="single"/>
+        </w:rPr>
+        <w:t>non-conservative</w:t>
+      </w:r>
+      <w:r>
+        <w:t xml:space="preserve"> force does work on </w:t>
+      </w:r>
+      <w:r>
+        <w:t>it</w:t>
+      </w:r>
+      <w:r>
+        <w:t>.</w:t>
+      </w:r>
+    </w:p>
+    <w:p>
+      <w:pPr>
+        <w:pStyle w:val="ListNumber"/>
+        <w:numPr>
+          <w:ilvl w:val="0"/>
+          <w:numId w:val="0"/>
+        </w:numPr>
+        <w:ind w:left="630" w:hanging="360"/>
+      </w:pPr>
     </w:p>
     <w:p>
       <w:pPr>
@@ -9028,6 +9262,7 @@
     <w:lsdException w:name="HTML Sample" w:semiHidden="1" w:unhideWhenUsed="1"/>
     <w:lsdException w:name="HTML Typewriter" w:semiHidden="1" w:unhideWhenUsed="1"/>
     <w:lsdException w:name="HTML Variable" w:semiHidden="1" w:unhideWhenUsed="1"/>
+    <w:lsdException w:name="Normal Table" w:semiHidden="1" w:unhideWhenUsed="1"/>
     <w:lsdException w:name="annotation subject" w:semiHidden="1" w:unhideWhenUsed="1"/>
     <w:lsdException w:name="No List" w:semiHidden="1" w:unhideWhenUsed="1"/>
     <w:lsdException w:name="Outline List 1" w:semiHidden="1" w:unhideWhenUsed="1"/>
@@ -9073,8 +9308,10 @@
     <w:lsdException w:name="Table Subtle 1" w:semiHidden="1" w:unhideWhenUsed="1"/>
     <w:lsdException w:name="Table Subtle 2" w:semiHidden="1" w:unhideWhenUsed="1"/>
     <w:lsdException w:name="Table Web 1" w:semiHidden="1" w:unhideWhenUsed="1"/>
+    <w:lsdException w:name="Table Web 2" w:semiHidden="1" w:unhideWhenUsed="1"/>
     <w:lsdException w:name="Table Web 3" w:semiHidden="1" w:unhideWhenUsed="1"/>
     <w:lsdException w:name="Balloon Text" w:semiHidden="1" w:unhideWhenUsed="1"/>
+    <w:lsdException w:name="Table Theme" w:semiHidden="1" w:unhideWhenUsed="1"/>
     <w:lsdException w:name="Placeholder Text" w:semiHidden="1" w:uiPriority="99"/>
     <w:lsdException w:name="No Spacing" w:uiPriority="1" w:qFormat="1"/>
     <w:lsdException w:name="Light Shading" w:uiPriority="60"/>
@@ -10142,7 +10379,7 @@
 </file>
 
 <file path=customXml/itemProps1.xml><?xml version="1.0" encoding="utf-8"?>
-<ds:datastoreItem xmlns:ds="http://schemas.openxmlformats.org/officeDocument/2006/customXml" ds:itemID="{13E30EAC-A1C5-4184-B710-01B3208D21B3}">
+<ds:datastoreItem xmlns:ds="http://schemas.openxmlformats.org/officeDocument/2006/customXml" ds:itemID="{61167344-DD3E-4448-A957-5321A6228414}">
   <ds:schemaRefs>
     <ds:schemaRef ds:uri="http://schemas.openxmlformats.org/officeDocument/2006/bibliography"/>
   </ds:schemaRefs>

</xml_diff>